<commit_message>
updated machine learning analysis
</commit_message>
<xml_diff>
--- a/segment#2/Machine_Learning_Model_Analysis.docx
+++ b/segment#2/Machine_Learning_Model_Analysis.docx
@@ -149,6 +149,15 @@
         </w:rPr>
         <w:t xml:space="preserve"> data to do a full analysis on. Fortunately, we were able to find some recent Yelp Review data on Kaggle.com that had a huge dataset to work with.</w:t>
       </w:r>
+      <w:r>
+        <w:rPr>
+          <w:rFonts w:ascii="Helvetica" w:eastAsia="Times New Roman" w:hAnsi="Helvetica" w:cs="Helvetica"/>
+          <w:color w:val="000000"/>
+          <w:sz w:val="21"/>
+          <w:szCs w:val="21"/>
+        </w:rPr>
+        <w:t xml:space="preserve"> The dataset included detailed information of the business such as, restaurant ID, location, postal codes, star ratings, review count, etc.</w:t>
+      </w:r>
     </w:p>
     <w:p>
       <w:pPr>
@@ -392,9 +401,33 @@
         <w:t xml:space="preserve"> is needed as it creates a binary column for each category type of restaurant.</w:t>
       </w:r>
     </w:p>
-    <w:p/>
-    <w:p>
-      <w:r>
+    <w:p>
+      <w:pPr>
+        <w:rPr>
+          <w:rFonts w:ascii="Helvetica" w:hAnsi="Helvetica" w:cs="Helvetica"/>
+          <w:sz w:val="21"/>
+          <w:szCs w:val="21"/>
+        </w:rPr>
+      </w:pPr>
+    </w:p>
+    <w:p>
+      <w:pPr>
+        <w:rPr>
+          <w:rFonts w:ascii="Helvetica" w:hAnsi="Helvetica" w:cs="Helvetica"/>
+          <w:b/>
+          <w:bCs/>
+          <w:sz w:val="21"/>
+          <w:szCs w:val="21"/>
+        </w:rPr>
+      </w:pPr>
+      <w:r>
+        <w:rPr>
+          <w:rFonts w:ascii="Helvetica" w:hAnsi="Helvetica" w:cs="Helvetica"/>
+          <w:b/>
+          <w:bCs/>
+          <w:sz w:val="21"/>
+          <w:szCs w:val="21"/>
+        </w:rPr>
         <w:t>Why we chose these specific models and how do they work specifically with our dataset?</w:t>
       </w:r>
     </w:p>
@@ -405,30 +438,86 @@
           <w:ilvl w:val="0"/>
           <w:numId w:val="1"/>
         </w:numPr>
-      </w:pPr>
-      <w:r>
+        <w:rPr>
+          <w:rFonts w:ascii="Helvetica" w:hAnsi="Helvetica" w:cs="Helvetica"/>
+          <w:sz w:val="21"/>
+          <w:szCs w:val="21"/>
+        </w:rPr>
+      </w:pPr>
+      <w:r>
+        <w:rPr>
+          <w:rFonts w:ascii="Helvetica" w:hAnsi="Helvetica" w:cs="Helvetica"/>
+          <w:sz w:val="21"/>
+          <w:szCs w:val="21"/>
+        </w:rPr>
         <w:t xml:space="preserve">We chose Deep Learning, Random Forest Classifier and Logistic Regression as our Machine Learning Models. Random Forest is a good model for high performance with less need for interpretation. Deep Learning is known for </w:t>
       </w:r>
       <w:proofErr w:type="gramStart"/>
       <w:r>
+        <w:rPr>
+          <w:rFonts w:ascii="Helvetica" w:hAnsi="Helvetica" w:cs="Helvetica"/>
+          <w:sz w:val="21"/>
+          <w:szCs w:val="21"/>
+        </w:rPr>
         <w:t>it’s</w:t>
       </w:r>
       <w:proofErr w:type="gramEnd"/>
       <w:r>
+        <w:rPr>
+          <w:rFonts w:ascii="Helvetica" w:hAnsi="Helvetica" w:cs="Helvetica"/>
+          <w:sz w:val="21"/>
+          <w:szCs w:val="21"/>
+        </w:rPr>
         <w:t xml:space="preserve"> supremacy in terms of accuracy when trained with huge amounts of data and to get more neural network predictions. Logistic Regression is most useful when we want to predict the probability for a categorical response variable with two outcomes. In our case, </w:t>
       </w:r>
       <w:proofErr w:type="gramStart"/>
       <w:r>
+        <w:rPr>
+          <w:rFonts w:ascii="Helvetica" w:hAnsi="Helvetica" w:cs="Helvetica"/>
+          <w:sz w:val="21"/>
+          <w:szCs w:val="21"/>
+        </w:rPr>
         <w:t>we’re</w:t>
       </w:r>
       <w:proofErr w:type="gramEnd"/>
       <w:r>
+        <w:rPr>
+          <w:rFonts w:ascii="Helvetica" w:hAnsi="Helvetica" w:cs="Helvetica"/>
+          <w:sz w:val="21"/>
+          <w:szCs w:val="21"/>
+        </w:rPr>
         <w:t xml:space="preserve"> trying to decide on what category type of restaurant and where is best to open based off of reviews. A good review would be any scores between 3-5, bad would be 0-2.</w:t>
       </w:r>
     </w:p>
     <w:p>
-      <w:r>
+      <w:pPr>
+        <w:rPr>
+          <w:rFonts w:ascii="Helvetica" w:hAnsi="Helvetica" w:cs="Helvetica"/>
+          <w:b/>
+          <w:bCs/>
+          <w:sz w:val="21"/>
+          <w:szCs w:val="21"/>
+        </w:rPr>
+      </w:pPr>
+      <w:r>
+        <w:rPr>
+          <w:rFonts w:ascii="Helvetica" w:hAnsi="Helvetica" w:cs="Helvetica"/>
+          <w:b/>
+          <w:bCs/>
+          <w:sz w:val="21"/>
+          <w:szCs w:val="21"/>
+        </w:rPr>
         <w:t>Detailed description of preliminary data preprocessing</w:t>
+      </w:r>
+      <w:r>
+        <w:rPr>
+          <w:rFonts w:ascii="Helvetica" w:hAnsi="Helvetica" w:cs="Helvetica"/>
+          <w:b/>
+          <w:bCs/>
+          <w:sz w:val="21"/>
+          <w:szCs w:val="21"/>
+        </w:rPr>
+        <w:t xml:space="preserve"> including preliminary feature engineering and feature selection</w:t>
       </w:r>
     </w:p>
     <w:p>
@@ -438,41 +527,744 @@
           <w:ilvl w:val="0"/>
           <w:numId w:val="1"/>
         </w:numPr>
-      </w:pPr>
-      <w:r>
-        <w:t>We downloaded our data from Kaggle.com and cleaned it</w:t>
-      </w:r>
-      <w:r>
-        <w:t xml:space="preserve">, then uploaded to </w:t>
+        <w:rPr>
+          <w:rFonts w:ascii="Helvetica" w:hAnsi="Helvetica" w:cs="Helvetica"/>
+          <w:sz w:val="21"/>
+          <w:szCs w:val="21"/>
+        </w:rPr>
+      </w:pPr>
+      <w:r>
+        <w:rPr>
+          <w:rFonts w:ascii="Helvetica" w:hAnsi="Helvetica" w:cs="Helvetica"/>
+          <w:sz w:val="21"/>
+          <w:szCs w:val="21"/>
+        </w:rPr>
+        <w:t xml:space="preserve">We downloaded our data from Kaggle.com </w:t>
+      </w:r>
+      <w:r>
+        <w:rPr>
+          <w:rFonts w:ascii="Helvetica" w:hAnsi="Helvetica" w:cs="Helvetica"/>
+          <w:sz w:val="21"/>
+          <w:szCs w:val="21"/>
+        </w:rPr>
+        <w:t xml:space="preserve">which was a json file </w:t>
+      </w:r>
+      <w:r>
+        <w:rPr>
+          <w:rFonts w:ascii="Helvetica" w:hAnsi="Helvetica" w:cs="Helvetica"/>
+          <w:sz w:val="21"/>
+          <w:szCs w:val="21"/>
+        </w:rPr>
+        <w:t>and cleaned it</w:t>
+      </w:r>
+      <w:r>
+        <w:rPr>
+          <w:rFonts w:ascii="Helvetica" w:hAnsi="Helvetica" w:cs="Helvetica"/>
+          <w:sz w:val="21"/>
+          <w:szCs w:val="21"/>
+        </w:rPr>
+        <w:t xml:space="preserve">. The cleaning process was filtering on </w:t>
+      </w:r>
+      <w:r>
+        <w:rPr>
+          <w:rFonts w:ascii="Helvetica" w:hAnsi="Helvetica" w:cs="Helvetica"/>
+          <w:sz w:val="21"/>
+          <w:szCs w:val="21"/>
+        </w:rPr>
+        <w:t xml:space="preserve">only the </w:t>
+      </w:r>
+      <w:r>
+        <w:rPr>
+          <w:rFonts w:ascii="Helvetica" w:hAnsi="Helvetica" w:cs="Helvetica"/>
+          <w:sz w:val="21"/>
+          <w:szCs w:val="21"/>
+        </w:rPr>
+        <w:t>data we needed, so we dropped a bunch of data, such as restaurants that were already closed</w:t>
+      </w:r>
+      <w:r>
+        <w:rPr>
+          <w:rFonts w:ascii="Helvetica" w:hAnsi="Helvetica" w:cs="Helvetica"/>
+          <w:sz w:val="21"/>
+          <w:szCs w:val="21"/>
+        </w:rPr>
+        <w:t xml:space="preserve"> or rows with null values</w:t>
+      </w:r>
+      <w:r>
+        <w:rPr>
+          <w:rFonts w:ascii="Helvetica" w:hAnsi="Helvetica" w:cs="Helvetica"/>
+          <w:sz w:val="21"/>
+          <w:szCs w:val="21"/>
+        </w:rPr>
+        <w:t xml:space="preserve">. </w:t>
+      </w:r>
+      <w:r>
+        <w:rPr>
+          <w:rFonts w:ascii="Helvetica" w:hAnsi="Helvetica" w:cs="Helvetica"/>
+          <w:sz w:val="21"/>
+          <w:szCs w:val="21"/>
+        </w:rPr>
+        <w:t xml:space="preserve">We filtered out all restaurant businesses based on category column into a new </w:t>
       </w:r>
       <w:proofErr w:type="spellStart"/>
       <w:r>
+        <w:rPr>
+          <w:rFonts w:ascii="Helvetica" w:hAnsi="Helvetica" w:cs="Helvetica"/>
+          <w:sz w:val="21"/>
+          <w:szCs w:val="21"/>
+        </w:rPr>
+        <w:t>dataframe</w:t>
+      </w:r>
+      <w:proofErr w:type="spellEnd"/>
+      <w:r>
+        <w:rPr>
+          <w:rFonts w:ascii="Helvetica" w:hAnsi="Helvetica" w:cs="Helvetica"/>
+          <w:sz w:val="21"/>
+          <w:szCs w:val="21"/>
+        </w:rPr>
+        <w:t xml:space="preserve">. </w:t>
+      </w:r>
+      <w:r>
+        <w:rPr>
+          <w:rFonts w:ascii="Helvetica" w:hAnsi="Helvetica" w:cs="Helvetica"/>
+          <w:sz w:val="21"/>
+          <w:szCs w:val="21"/>
+        </w:rPr>
+        <w:t>Because we wanted to know what the best category type of restaurant to open was, w</w:t>
+      </w:r>
+      <w:r>
+        <w:rPr>
+          <w:rFonts w:ascii="Helvetica" w:hAnsi="Helvetica" w:cs="Helvetica"/>
+          <w:sz w:val="21"/>
+          <w:szCs w:val="21"/>
+        </w:rPr>
+        <w:t xml:space="preserve">e explored to see how many unique categories of restaurants were in the dataset, then created a new column called </w:t>
+      </w:r>
+      <w:r>
+        <w:rPr>
+          <w:rFonts w:ascii="Helvetica" w:hAnsi="Helvetica" w:cs="Helvetica"/>
+          <w:sz w:val="21"/>
+          <w:szCs w:val="21"/>
+        </w:rPr>
+        <w:lastRenderedPageBreak/>
+        <w:t>“</w:t>
+      </w:r>
+      <w:proofErr w:type="spellStart"/>
+      <w:r>
+        <w:rPr>
+          <w:rFonts w:ascii="Helvetica" w:hAnsi="Helvetica" w:cs="Helvetica"/>
+          <w:sz w:val="21"/>
+          <w:szCs w:val="21"/>
+        </w:rPr>
+        <w:t>ethnic_type</w:t>
+      </w:r>
+      <w:proofErr w:type="spellEnd"/>
+      <w:r>
+        <w:rPr>
+          <w:rFonts w:ascii="Helvetica" w:hAnsi="Helvetica" w:cs="Helvetica"/>
+          <w:sz w:val="21"/>
+          <w:szCs w:val="21"/>
+        </w:rPr>
+        <w:t xml:space="preserve">” to put all the categories needed for our analysis. </w:t>
+      </w:r>
+      <w:r>
+        <w:rPr>
+          <w:rFonts w:ascii="Helvetica" w:hAnsi="Helvetica" w:cs="Helvetica"/>
+          <w:sz w:val="21"/>
+          <w:szCs w:val="21"/>
+        </w:rPr>
+        <w:t xml:space="preserve">This new column is a feature we needed to add, to separate all the options we had available to decide on. </w:t>
+      </w:r>
+      <w:r>
+        <w:rPr>
+          <w:rFonts w:ascii="Helvetica" w:hAnsi="Helvetica" w:cs="Helvetica"/>
+          <w:sz w:val="21"/>
+          <w:szCs w:val="21"/>
+        </w:rPr>
+        <w:t xml:space="preserve">We chose 20 unique restaurant types which were African, American, </w:t>
+      </w:r>
+      <w:proofErr w:type="spellStart"/>
+      <w:r>
+        <w:rPr>
+          <w:rFonts w:ascii="Helvetica" w:hAnsi="Helvetica" w:cs="Helvetica"/>
+          <w:sz w:val="21"/>
+          <w:szCs w:val="21"/>
+        </w:rPr>
+        <w:t>Asian_Fusion</w:t>
+      </w:r>
+      <w:proofErr w:type="spellEnd"/>
+      <w:r>
+        <w:rPr>
+          <w:rFonts w:ascii="Helvetica" w:hAnsi="Helvetica" w:cs="Helvetica"/>
+          <w:sz w:val="21"/>
+          <w:szCs w:val="21"/>
+        </w:rPr>
+        <w:t xml:space="preserve">, British, Chinese, French, Greek, Hawaiian, Indian, Italian, Japanese, Korean, Mediterranean, Mexican, </w:t>
+      </w:r>
+      <w:proofErr w:type="spellStart"/>
+      <w:r>
+        <w:rPr>
+          <w:rFonts w:ascii="Helvetica" w:hAnsi="Helvetica" w:cs="Helvetica"/>
+          <w:sz w:val="21"/>
+          <w:szCs w:val="21"/>
+        </w:rPr>
+        <w:t>Middle_Eastern</w:t>
+      </w:r>
+      <w:proofErr w:type="spellEnd"/>
+      <w:r>
+        <w:rPr>
+          <w:rFonts w:ascii="Helvetica" w:hAnsi="Helvetica" w:cs="Helvetica"/>
+          <w:sz w:val="21"/>
+          <w:szCs w:val="21"/>
+        </w:rPr>
+        <w:t xml:space="preserve">, Spanish, Thai, and Vietnamese. We did a value count for each city to see if there was enough data </w:t>
+      </w:r>
+      <w:r>
+        <w:rPr>
+          <w:rFonts w:ascii="Helvetica" w:hAnsi="Helvetica" w:cs="Helvetica"/>
+          <w:sz w:val="21"/>
+          <w:szCs w:val="21"/>
+        </w:rPr>
+        <w:t>for Arizona and Nevada, which</w:t>
+      </w:r>
+      <w:r>
+        <w:rPr>
+          <w:rFonts w:ascii="Helvetica" w:hAnsi="Helvetica" w:cs="Helvetica"/>
+          <w:sz w:val="21"/>
+          <w:szCs w:val="21"/>
+        </w:rPr>
+        <w:t xml:space="preserve"> showed to have more than 1500 businesses for Las Vegas and Phoenix</w:t>
+      </w:r>
+      <w:r>
+        <w:rPr>
+          <w:rFonts w:ascii="Helvetica" w:hAnsi="Helvetica" w:cs="Helvetica"/>
+          <w:sz w:val="21"/>
+          <w:szCs w:val="21"/>
+        </w:rPr>
+        <w:t>. This confirmed that we had enough data to conduct our analysis</w:t>
+      </w:r>
+      <w:proofErr w:type="gramStart"/>
+      <w:r>
+        <w:rPr>
+          <w:rFonts w:ascii="Helvetica" w:hAnsi="Helvetica" w:cs="Helvetica"/>
+          <w:sz w:val="21"/>
+          <w:szCs w:val="21"/>
+        </w:rPr>
+        <w:t xml:space="preserve">. </w:t>
+      </w:r>
+      <w:r>
+        <w:rPr>
+          <w:rFonts w:ascii="Helvetica" w:hAnsi="Helvetica" w:cs="Helvetica"/>
+          <w:sz w:val="21"/>
+          <w:szCs w:val="21"/>
+        </w:rPr>
+        <w:t xml:space="preserve"> </w:t>
+      </w:r>
+      <w:proofErr w:type="gramEnd"/>
+      <w:r>
+        <w:rPr>
+          <w:rFonts w:ascii="Helvetica" w:hAnsi="Helvetica" w:cs="Helvetica"/>
+          <w:sz w:val="21"/>
+          <w:szCs w:val="21"/>
+        </w:rPr>
+        <w:t>With this clean</w:t>
+      </w:r>
+      <w:r>
+        <w:rPr>
+          <w:rFonts w:ascii="Helvetica" w:hAnsi="Helvetica" w:cs="Helvetica"/>
+          <w:sz w:val="21"/>
+          <w:szCs w:val="21"/>
+        </w:rPr>
+        <w:t>ed</w:t>
+      </w:r>
+      <w:r>
+        <w:rPr>
+          <w:rFonts w:ascii="Helvetica" w:hAnsi="Helvetica" w:cs="Helvetica"/>
+          <w:sz w:val="21"/>
+          <w:szCs w:val="21"/>
+        </w:rPr>
+        <w:t xml:space="preserve"> data, we created a new </w:t>
+      </w:r>
+      <w:proofErr w:type="spellStart"/>
+      <w:r>
+        <w:rPr>
+          <w:rFonts w:ascii="Helvetica" w:hAnsi="Helvetica" w:cs="Helvetica"/>
+          <w:sz w:val="21"/>
+          <w:szCs w:val="21"/>
+        </w:rPr>
+        <w:t>dataframe</w:t>
+      </w:r>
+      <w:proofErr w:type="spellEnd"/>
+      <w:r>
+        <w:rPr>
+          <w:rFonts w:ascii="Helvetica" w:hAnsi="Helvetica" w:cs="Helvetica"/>
+          <w:sz w:val="21"/>
+          <w:szCs w:val="21"/>
+        </w:rPr>
+        <w:t xml:space="preserve"> and </w:t>
+      </w:r>
+      <w:r>
+        <w:rPr>
+          <w:rFonts w:ascii="Helvetica" w:hAnsi="Helvetica" w:cs="Helvetica"/>
+          <w:sz w:val="21"/>
+          <w:szCs w:val="21"/>
+        </w:rPr>
+        <w:t xml:space="preserve">then uploaded to </w:t>
+      </w:r>
+      <w:proofErr w:type="spellStart"/>
+      <w:r>
+        <w:rPr>
+          <w:rFonts w:ascii="Helvetica" w:hAnsi="Helvetica" w:cs="Helvetica"/>
+          <w:sz w:val="21"/>
+          <w:szCs w:val="21"/>
+        </w:rPr>
         <w:t>postgres</w:t>
       </w:r>
       <w:proofErr w:type="spellEnd"/>
       <w:r>
-        <w:t>.</w:t>
-      </w:r>
-    </w:p>
-    <w:p>
-      <w:r>
-        <w:t>Description of preliminary feature engineering and feature selection</w:t>
-      </w:r>
-    </w:p>
-    <w:p>
-      <w:r>
+        <w:rPr>
+          <w:rFonts w:ascii="Helvetica" w:hAnsi="Helvetica" w:cs="Helvetica"/>
+          <w:sz w:val="21"/>
+          <w:szCs w:val="21"/>
+        </w:rPr>
+        <w:t xml:space="preserve"> with a connection through SQL. In addition, we created CSV files of the cleaned data.</w:t>
+      </w:r>
+    </w:p>
+    <w:p>
+      <w:pPr>
+        <w:pStyle w:val="ListParagraph"/>
+        <w:numPr>
+          <w:ilvl w:val="0"/>
+          <w:numId w:val="1"/>
+        </w:numPr>
+        <w:rPr>
+          <w:rFonts w:ascii="Helvetica" w:hAnsi="Helvetica" w:cs="Helvetica"/>
+          <w:sz w:val="21"/>
+          <w:szCs w:val="21"/>
+        </w:rPr>
+      </w:pPr>
+      <w:r>
+        <w:rPr>
+          <w:rFonts w:ascii="Helvetica" w:hAnsi="Helvetica" w:cs="Helvetica"/>
+          <w:sz w:val="21"/>
+          <w:szCs w:val="21"/>
+        </w:rPr>
+        <w:t>Further in the analysis process, we then added another column, which showed a prediction of star ratings, which were the review ratings on the graded scale of 0-5 stars on how satisfied customers were for each restaurant/business.</w:t>
+      </w:r>
+    </w:p>
+    <w:p>
+      <w:pPr>
+        <w:rPr>
+          <w:rFonts w:ascii="Helvetica" w:hAnsi="Helvetica" w:cs="Helvetica"/>
+          <w:b/>
+          <w:bCs/>
+          <w:sz w:val="21"/>
+          <w:szCs w:val="21"/>
+        </w:rPr>
+      </w:pPr>
+      <w:r>
+        <w:rPr>
+          <w:rFonts w:ascii="Helvetica" w:hAnsi="Helvetica" w:cs="Helvetica"/>
+          <w:b/>
+          <w:bCs/>
+          <w:sz w:val="21"/>
+          <w:szCs w:val="21"/>
+        </w:rPr>
         <w:t>How was the data split into training and testing sets?</w:t>
       </w:r>
     </w:p>
     <w:p>
-      <w:r>
+      <w:pPr>
+        <w:rPr>
+          <w:rFonts w:ascii="Helvetica" w:hAnsi="Helvetica" w:cs="Helvetica"/>
+          <w:sz w:val="21"/>
+          <w:szCs w:val="21"/>
+        </w:rPr>
+      </w:pPr>
+      <w:r>
+        <w:rPr>
+          <w:rFonts w:ascii="Helvetica" w:hAnsi="Helvetica" w:cs="Helvetica"/>
+          <w:sz w:val="21"/>
+          <w:szCs w:val="21"/>
+        </w:rPr>
+        <w:t xml:space="preserve">The training and testing datasets were divided with 67% going towards training and 33% going towards testing. </w:t>
+      </w:r>
+    </w:p>
+    <w:p>
+      <w:pPr>
+        <w:rPr>
+          <w:rFonts w:ascii="Helvetica" w:hAnsi="Helvetica" w:cs="Helvetica"/>
+          <w:b/>
+          <w:bCs/>
+          <w:sz w:val="21"/>
+          <w:szCs w:val="21"/>
+        </w:rPr>
+      </w:pPr>
+      <w:r>
+        <w:rPr>
+          <w:rFonts w:ascii="Helvetica" w:hAnsi="Helvetica" w:cs="Helvetica"/>
+          <w:b/>
+          <w:bCs/>
+          <w:sz w:val="21"/>
+          <w:szCs w:val="21"/>
+        </w:rPr>
         <w:t>What was our model’s accuracy?</w:t>
       </w:r>
       <w:r>
+        <w:rPr>
+          <w:rFonts w:ascii="Helvetica" w:hAnsi="Helvetica" w:cs="Helvetica"/>
+          <w:b/>
+          <w:bCs/>
+          <w:sz w:val="21"/>
+          <w:szCs w:val="21"/>
+        </w:rPr>
         <w:t xml:space="preserve"> </w:t>
       </w:r>
       <w:r>
+        <w:rPr>
+          <w:rFonts w:ascii="Helvetica" w:hAnsi="Helvetica" w:cs="Helvetica"/>
+          <w:b/>
+          <w:bCs/>
+          <w:sz w:val="21"/>
+          <w:szCs w:val="21"/>
+        </w:rPr>
         <w:t>What were the limitations and benefits of each model we chose?</w:t>
+      </w:r>
+    </w:p>
+    <w:p>
+      <w:pPr>
+        <w:rPr>
+          <w:rFonts w:ascii="Helvetica" w:hAnsi="Helvetica" w:cs="Helvetica"/>
+          <w:b/>
+          <w:bCs/>
+          <w:sz w:val="21"/>
+          <w:szCs w:val="21"/>
+        </w:rPr>
+      </w:pPr>
+      <w:r>
+        <w:rPr>
+          <w:rFonts w:ascii="Helvetica" w:hAnsi="Helvetica" w:cs="Helvetica"/>
+          <w:b/>
+          <w:bCs/>
+          <w:sz w:val="21"/>
+          <w:szCs w:val="21"/>
+        </w:rPr>
+        <w:t>Deep Learning</w:t>
+      </w:r>
+    </w:p>
+    <w:p>
+      <w:pPr>
+        <w:rPr>
+          <w:rFonts w:ascii="Helvetica" w:hAnsi="Helvetica" w:cs="Helvetica"/>
+          <w:sz w:val="21"/>
+          <w:szCs w:val="21"/>
+        </w:rPr>
+      </w:pPr>
+      <w:r>
+        <w:rPr>
+          <w:rFonts w:ascii="Helvetica" w:hAnsi="Helvetica" w:cs="Helvetica"/>
+          <w:sz w:val="21"/>
+          <w:szCs w:val="21"/>
+        </w:rPr>
+        <w:t xml:space="preserve">Benefits – One main advantage is </w:t>
+      </w:r>
+      <w:proofErr w:type="gramStart"/>
+      <w:r>
+        <w:rPr>
+          <w:rFonts w:ascii="Helvetica" w:hAnsi="Helvetica" w:cs="Helvetica"/>
+          <w:sz w:val="21"/>
+          <w:szCs w:val="21"/>
+        </w:rPr>
+        <w:t>it’s</w:t>
+      </w:r>
+      <w:proofErr w:type="gramEnd"/>
+      <w:r>
+        <w:rPr>
+          <w:rFonts w:ascii="Helvetica" w:hAnsi="Helvetica" w:cs="Helvetica"/>
+          <w:sz w:val="21"/>
+          <w:szCs w:val="21"/>
+        </w:rPr>
+        <w:t xml:space="preserve"> capacity to execute feature engineering on it’s own. A deep learning algorithm will scan the data to search for features that correlate and combine them to enable faster learning without being explicitly told to do so. Another advantage is they produce the best results with unstructured data. Most company’s data is unstructured because of the different formats they all come in from. Unstructured data is hard to analyze for most machine learning models. Deep learning algorithms can be trained using </w:t>
+      </w:r>
+      <w:r>
+        <w:rPr>
+          <w:rFonts w:ascii="Helvetica" w:hAnsi="Helvetica" w:cs="Helvetica"/>
+          <w:sz w:val="21"/>
+          <w:szCs w:val="21"/>
+        </w:rPr>
+        <w:t xml:space="preserve">different data formats, and still deliver good insight that’s relevant to the purpose of </w:t>
+      </w:r>
+      <w:proofErr w:type="spellStart"/>
+      <w:proofErr w:type="gramStart"/>
+      <w:r>
+        <w:rPr>
+          <w:rFonts w:ascii="Helvetica" w:hAnsi="Helvetica" w:cs="Helvetica"/>
+          <w:sz w:val="21"/>
+          <w:szCs w:val="21"/>
+        </w:rPr>
+        <w:t>it’s</w:t>
+      </w:r>
+      <w:proofErr w:type="spellEnd"/>
+      <w:proofErr w:type="gramEnd"/>
+      <w:r>
+        <w:rPr>
+          <w:rFonts w:ascii="Helvetica" w:hAnsi="Helvetica" w:cs="Helvetica"/>
+          <w:sz w:val="21"/>
+          <w:szCs w:val="21"/>
+        </w:rPr>
+        <w:t xml:space="preserve"> training.</w:t>
+      </w:r>
+    </w:p>
+    <w:p>
+      <w:pPr>
+        <w:rPr>
+          <w:rFonts w:ascii="Helvetica" w:hAnsi="Helvetica" w:cs="Helvetica"/>
+          <w:sz w:val="21"/>
+          <w:szCs w:val="21"/>
+        </w:rPr>
+      </w:pPr>
+      <w:r>
+        <w:rPr>
+          <w:rFonts w:ascii="Helvetica" w:hAnsi="Helvetica" w:cs="Helvetica"/>
+          <w:sz w:val="21"/>
+          <w:szCs w:val="21"/>
+        </w:rPr>
+        <w:t xml:space="preserve">Limitations – it needs a large dataset to go through to predict the best outcomes, just like the human brain needs a lot of experiences to learn and deduce information before making any decisions. Overfitting is also another negative for the Deep Learning Model as it can </w:t>
+      </w:r>
+      <w:r>
+        <w:rPr>
+          <w:rFonts w:ascii="Helvetica" w:hAnsi="Helvetica" w:cs="Helvetica"/>
+          <w:sz w:val="21"/>
+          <w:szCs w:val="21"/>
+        </w:rPr>
+        <w:t xml:space="preserve">train the data too well. </w:t>
+      </w:r>
+      <w:r>
+        <w:rPr>
+          <w:rFonts w:ascii="Helvetica" w:hAnsi="Helvetica" w:cs="Helvetica"/>
+          <w:sz w:val="21"/>
+          <w:szCs w:val="21"/>
+        </w:rPr>
+        <w:t>Overtraining</w:t>
+      </w:r>
+      <w:r>
+        <w:rPr>
+          <w:rFonts w:ascii="Helvetica" w:hAnsi="Helvetica" w:cs="Helvetica"/>
+          <w:sz w:val="21"/>
+          <w:szCs w:val="21"/>
+        </w:rPr>
+        <w:t xml:space="preserve"> is a problem in neural networks. You can tell when a model is </w:t>
+      </w:r>
+      <w:proofErr w:type="spellStart"/>
+      <w:r>
+        <w:rPr>
+          <w:rFonts w:ascii="Helvetica" w:hAnsi="Helvetica" w:cs="Helvetica"/>
+          <w:sz w:val="21"/>
+          <w:szCs w:val="21"/>
+        </w:rPr>
+        <w:t>overtrained</w:t>
+      </w:r>
+      <w:proofErr w:type="spellEnd"/>
+      <w:r>
+        <w:rPr>
+          <w:rFonts w:ascii="Helvetica" w:hAnsi="Helvetica" w:cs="Helvetica"/>
+          <w:sz w:val="21"/>
+          <w:szCs w:val="21"/>
+        </w:rPr>
+        <w:t xml:space="preserve"> when the accuracy</w:t>
+      </w:r>
+      <w:r>
+        <w:rPr>
+          <w:rFonts w:ascii="Helvetica" w:hAnsi="Helvetica" w:cs="Helvetica"/>
+          <w:sz w:val="21"/>
+          <w:szCs w:val="21"/>
+        </w:rPr>
+        <w:t xml:space="preserve"> %</w:t>
+      </w:r>
+      <w:r>
+        <w:rPr>
+          <w:rFonts w:ascii="Helvetica" w:hAnsi="Helvetica" w:cs="Helvetica"/>
+          <w:sz w:val="21"/>
+          <w:szCs w:val="21"/>
+        </w:rPr>
+        <w:t xml:space="preserve"> stops improving after a certain number of epochs and flattens out.</w:t>
+      </w:r>
+    </w:p>
+    <w:p>
+      <w:pPr>
+        <w:rPr>
+          <w:rFonts w:ascii="Helvetica" w:hAnsi="Helvetica" w:cs="Helvetica"/>
+          <w:b/>
+          <w:bCs/>
+          <w:sz w:val="21"/>
+          <w:szCs w:val="21"/>
+        </w:rPr>
+      </w:pPr>
+      <w:r>
+        <w:rPr>
+          <w:rFonts w:ascii="Helvetica" w:hAnsi="Helvetica" w:cs="Helvetica"/>
+          <w:b/>
+          <w:bCs/>
+          <w:sz w:val="21"/>
+          <w:szCs w:val="21"/>
+        </w:rPr>
+        <w:t>Random Forest Classifier</w:t>
+      </w:r>
+    </w:p>
+    <w:p>
+      <w:pPr>
+        <w:rPr>
+          <w:rFonts w:ascii="Helvetica" w:hAnsi="Helvetica" w:cs="Helvetica"/>
+          <w:sz w:val="21"/>
+          <w:szCs w:val="21"/>
+        </w:rPr>
+      </w:pPr>
+      <w:r>
+        <w:rPr>
+          <w:rFonts w:ascii="Helvetica" w:hAnsi="Helvetica" w:cs="Helvetica"/>
+          <w:sz w:val="21"/>
+          <w:szCs w:val="21"/>
+        </w:rPr>
+        <w:t>Benefits – There is very little pre-processing that needs to be done. The data usually does not need to be rescaled or transformed. Predictions and training speeds are much quicker.</w:t>
+      </w:r>
+    </w:p>
+    <w:p>
+      <w:pPr>
+        <w:rPr>
+          <w:rFonts w:ascii="Helvetica" w:hAnsi="Helvetica" w:cs="Helvetica"/>
+          <w:sz w:val="21"/>
+          <w:szCs w:val="21"/>
+        </w:rPr>
+      </w:pPr>
+      <w:r>
+        <w:rPr>
+          <w:rFonts w:ascii="Helvetica" w:hAnsi="Helvetica" w:cs="Helvetica"/>
+          <w:sz w:val="21"/>
+          <w:szCs w:val="21"/>
+        </w:rPr>
+        <w:t>Limitations – For large datasets, they take up a lot of memory. They also tend to overfit.</w:t>
+      </w:r>
+    </w:p>
+    <w:p>
+      <w:pPr>
+        <w:rPr>
+          <w:rFonts w:ascii="Helvetica" w:hAnsi="Helvetica" w:cs="Helvetica"/>
+          <w:b/>
+          <w:bCs/>
+          <w:sz w:val="21"/>
+          <w:szCs w:val="21"/>
+        </w:rPr>
+      </w:pPr>
+      <w:r>
+        <w:rPr>
+          <w:rFonts w:ascii="Helvetica" w:hAnsi="Helvetica" w:cs="Helvetica"/>
+          <w:b/>
+          <w:bCs/>
+          <w:sz w:val="21"/>
+          <w:szCs w:val="21"/>
+        </w:rPr>
+        <w:t>Logistic Regression</w:t>
+      </w:r>
+    </w:p>
+    <w:p>
+      <w:pPr>
+        <w:rPr>
+          <w:rFonts w:ascii="Helvetica" w:hAnsi="Helvetica" w:cs="Helvetica"/>
+          <w:sz w:val="21"/>
+          <w:szCs w:val="21"/>
+        </w:rPr>
+      </w:pPr>
+      <w:r>
+        <w:rPr>
+          <w:rFonts w:ascii="Helvetica" w:hAnsi="Helvetica" w:cs="Helvetica"/>
+          <w:sz w:val="21"/>
+          <w:szCs w:val="21"/>
+        </w:rPr>
+        <w:t xml:space="preserve">Benefits – It is easier to implement, interpret and very efficient to train. It gives an easy measure of how relevant a predictor is and </w:t>
+      </w:r>
+      <w:proofErr w:type="gramStart"/>
+      <w:r>
+        <w:rPr>
+          <w:rFonts w:ascii="Helvetica" w:hAnsi="Helvetica" w:cs="Helvetica"/>
+          <w:sz w:val="21"/>
+          <w:szCs w:val="21"/>
+        </w:rPr>
+        <w:t>it’s</w:t>
+      </w:r>
+      <w:proofErr w:type="gramEnd"/>
+      <w:r>
+        <w:rPr>
+          <w:rFonts w:ascii="Helvetica" w:hAnsi="Helvetica" w:cs="Helvetica"/>
+          <w:sz w:val="21"/>
+          <w:szCs w:val="21"/>
+        </w:rPr>
+        <w:t xml:space="preserve"> direction of association (positive or negative).</w:t>
+      </w:r>
+    </w:p>
+    <w:p>
+      <w:pPr>
+        <w:rPr>
+          <w:rFonts w:ascii="Helvetica" w:hAnsi="Helvetica" w:cs="Helvetica"/>
+          <w:sz w:val="21"/>
+          <w:szCs w:val="21"/>
+        </w:rPr>
+      </w:pPr>
+      <w:r>
+        <w:rPr>
+          <w:rFonts w:ascii="Helvetica" w:hAnsi="Helvetica" w:cs="Helvetica"/>
+          <w:sz w:val="21"/>
+          <w:szCs w:val="21"/>
+        </w:rPr>
+        <w:t xml:space="preserve">Limitations – It cannot solve non-linear problems. </w:t>
+      </w:r>
+      <w:r>
+        <w:rPr>
+          <w:rFonts w:ascii="Helvetica" w:hAnsi="Helvetica" w:cs="Helvetica"/>
+          <w:color w:val="444444"/>
+          <w:sz w:val="21"/>
+          <w:szCs w:val="21"/>
+          <w:shd w:val="clear" w:color="auto" w:fill="FFFFFF"/>
+        </w:rPr>
+        <w:t> </w:t>
+      </w:r>
+      <w:r>
+        <w:rPr>
+          <w:rFonts w:ascii="Helvetica" w:hAnsi="Helvetica" w:cs="Helvetica"/>
+          <w:color w:val="444444"/>
+          <w:sz w:val="21"/>
+          <w:szCs w:val="21"/>
+          <w:shd w:val="clear" w:color="auto" w:fill="FFFFFF"/>
+        </w:rPr>
+        <w:t>It</w:t>
+      </w:r>
+      <w:r>
+        <w:rPr>
+          <w:rFonts w:ascii="Helvetica" w:hAnsi="Helvetica" w:cs="Helvetica"/>
+          <w:color w:val="444444"/>
+          <w:sz w:val="21"/>
+          <w:szCs w:val="21"/>
+          <w:shd w:val="clear" w:color="auto" w:fill="FFFFFF"/>
+        </w:rPr>
+        <w:t xml:space="preserve"> </w:t>
+      </w:r>
+      <w:r>
+        <w:rPr>
+          <w:rFonts w:ascii="Helvetica" w:hAnsi="Helvetica" w:cs="Helvetica"/>
+          <w:color w:val="444444"/>
+          <w:sz w:val="21"/>
+          <w:szCs w:val="21"/>
+          <w:shd w:val="clear" w:color="auto" w:fill="FFFFFF"/>
+        </w:rPr>
+        <w:t>heavily relies</w:t>
+      </w:r>
+      <w:r>
+        <w:rPr>
+          <w:rFonts w:ascii="Helvetica" w:hAnsi="Helvetica" w:cs="Helvetica"/>
+          <w:color w:val="444444"/>
+          <w:sz w:val="21"/>
+          <w:szCs w:val="21"/>
+          <w:shd w:val="clear" w:color="auto" w:fill="FFFFFF"/>
+        </w:rPr>
+        <w:t xml:space="preserve"> on a proper presentation of your data. This means that logistic regression is not a useful tool unless you have already identified all the important independent variables. Since its outcome is discrete, Logistic Regression can only predict a categorical outcome. It is also an Algorithm that is known for its vulnerability to overfitting.</w:t>
       </w:r>
     </w:p>
     <w:sectPr>

</xml_diff>

<commit_message>
updated machine learning analysis for segment 3
</commit_message>
<xml_diff>
--- a/segment#2/Machine_Learning_Model_Analysis.docx
+++ b/segment#2/Machine_Learning_Model_Analysis.docx
@@ -556,6 +556,67 @@
     </w:p>
     <w:p>
       <w:pPr>
+        <w:pStyle w:val="ListParagraph"/>
+        <w:numPr>
+          <w:ilvl w:val="0"/>
+          <w:numId w:val="2"/>
+        </w:numPr>
+        <w:shd w:val="clear" w:color="auto" w:fill="FFFFFF"/>
+        <w:spacing w:before="240" w:after="0" w:line="240" w:lineRule="auto"/>
+        <w:rPr>
+          <w:rFonts w:ascii="Helvetica" w:eastAsia="Times New Roman" w:hAnsi="Helvetica" w:cs="Helvetica"/>
+          <w:color w:val="000000"/>
+          <w:sz w:val="21"/>
+          <w:szCs w:val="21"/>
+        </w:rPr>
+      </w:pPr>
+      <w:r>
+        <w:rPr>
+          <w:rFonts w:ascii="Helvetica" w:hAnsi="Helvetica" w:cs="Helvetica"/>
+          <w:sz w:val="21"/>
+          <w:szCs w:val="21"/>
+        </w:rPr>
+        <w:t xml:space="preserve">After our initial attempts with a few </w:t>
+      </w:r>
+      <w:proofErr w:type="gramStart"/>
+      <w:r>
+        <w:rPr>
+          <w:rFonts w:ascii="Helvetica" w:hAnsi="Helvetica" w:cs="Helvetica"/>
+          <w:sz w:val="21"/>
+          <w:szCs w:val="21"/>
+        </w:rPr>
+        <w:t>machine</w:t>
+      </w:r>
+      <w:proofErr w:type="gramEnd"/>
+      <w:r>
+        <w:rPr>
+          <w:rFonts w:ascii="Helvetica" w:hAnsi="Helvetica" w:cs="Helvetica"/>
+          <w:sz w:val="21"/>
+          <w:szCs w:val="21"/>
+        </w:rPr>
+        <w:t xml:space="preserve"> learning models and getting very low accuracy scores on each with multiple attempts, we needed to test our data on other alternative models. We tried Linear Regression and Random Forest Regressor as suggested by our professor and teacher’s </w:t>
+      </w:r>
+      <w:proofErr w:type="spellStart"/>
+      <w:r>
+        <w:rPr>
+          <w:rFonts w:ascii="Helvetica" w:hAnsi="Helvetica" w:cs="Helvetica"/>
+          <w:sz w:val="21"/>
+          <w:szCs w:val="21"/>
+        </w:rPr>
+        <w:t>aid</w:t>
+      </w:r>
+      <w:proofErr w:type="spellEnd"/>
+      <w:r>
+        <w:rPr>
+          <w:rFonts w:ascii="Helvetica" w:hAnsi="Helvetica" w:cs="Helvetica"/>
+          <w:sz w:val="21"/>
+          <w:szCs w:val="21"/>
+        </w:rPr>
+        <w:t>.</w:t>
+      </w:r>
+    </w:p>
+    <w:p>
+      <w:pPr>
         <w:shd w:val="clear" w:color="auto" w:fill="FFFFFF"/>
         <w:spacing w:before="240" w:after="0" w:line="240" w:lineRule="auto"/>
         <w:rPr>
@@ -696,7 +757,16 @@
           <w:sz w:val="21"/>
           <w:szCs w:val="21"/>
         </w:rPr>
-        <w:t>Because we wanted to know what the best category type of restaurant to open was, w</w:t>
+        <w:t xml:space="preserve">Because we wanted to know </w:t>
+      </w:r>
+      <w:r>
+        <w:rPr>
+          <w:rFonts w:ascii="Helvetica" w:hAnsi="Helvetica" w:cs="Helvetica"/>
+          <w:sz w:val="21"/>
+          <w:szCs w:val="21"/>
+        </w:rPr>
+        <w:lastRenderedPageBreak/>
+        <w:t>what the best category type of restaurant to open was, w</w:t>
       </w:r>
       <w:r>
         <w:rPr>
@@ -738,16 +808,7 @@
           <w:sz w:val="21"/>
           <w:szCs w:val="21"/>
         </w:rPr>
-        <w:t xml:space="preserve">We chose 20 </w:t>
-      </w:r>
-      <w:r>
-        <w:rPr>
-          <w:rFonts w:ascii="Helvetica" w:hAnsi="Helvetica" w:cs="Helvetica"/>
-          <w:sz w:val="21"/>
-          <w:szCs w:val="21"/>
-        </w:rPr>
-        <w:lastRenderedPageBreak/>
-        <w:t xml:space="preserve">unique restaurant types which were African, American, </w:t>
+        <w:t xml:space="preserve">We chose 20 unique restaurant types which were African, American, </w:t>
       </w:r>
       <w:proofErr w:type="spellStart"/>
       <w:r>
@@ -1187,7 +1248,31 @@
           <w:sz w:val="21"/>
           <w:szCs w:val="21"/>
         </w:rPr>
-        <w:t>Initially, we started with Linear Regression Model and soon realized that we can only use this model when there are continuous values to be predicted. For categorical data prediction, Logistics Regression Model should be used.</w:t>
+        <w:t>Initially, we started with Linear Regression Model</w:t>
+      </w:r>
+      <w:r>
+        <w:rPr>
+          <w:rFonts w:ascii="Helvetica" w:hAnsi="Helvetica" w:cs="Helvetica"/>
+          <w:sz w:val="21"/>
+          <w:szCs w:val="21"/>
+        </w:rPr>
+        <w:t xml:space="preserve"> as one of the 3 models we wanted to test</w:t>
+      </w:r>
+      <w:r>
+        <w:rPr>
+          <w:rFonts w:ascii="Helvetica" w:hAnsi="Helvetica" w:cs="Helvetica"/>
+          <w:sz w:val="21"/>
+          <w:szCs w:val="21"/>
+        </w:rPr>
+        <w:t xml:space="preserve"> and soon realized that we can only use this model when there are continuous values to be predicted. For categorical data prediction, Logistics Regression Model should be used.</w:t>
+      </w:r>
+      <w:r>
+        <w:rPr>
+          <w:rFonts w:ascii="Helvetica" w:hAnsi="Helvetica" w:cs="Helvetica"/>
+          <w:sz w:val="21"/>
+          <w:szCs w:val="21"/>
+        </w:rPr>
+        <w:t xml:space="preserve"> After poor results from Logistics Regression Model, our professor suggested to go back and use Linear Regression Model. This still ran into issues with this.</w:t>
       </w:r>
     </w:p>
     <w:p>
@@ -1404,7 +1489,16 @@
           <w:sz w:val="21"/>
           <w:szCs w:val="21"/>
         </w:rPr>
-        <w:t xml:space="preserve">t needs a large dataset to go through to predict the best outcomes, just like the human brain needs a lot of experiences to learn and deduce information before making any decisions. Overfitting is also another negative for the Deep Learning Model as it can </w:t>
+        <w:t xml:space="preserve">t needs a large dataset to go through to predict the best outcomes, just like the human brain needs a lot of experiences to learn and deduce information before making any decisions. </w:t>
+      </w:r>
+      <w:r>
+        <w:rPr>
+          <w:rFonts w:ascii="Helvetica" w:hAnsi="Helvetica" w:cs="Helvetica"/>
+          <w:sz w:val="21"/>
+          <w:szCs w:val="21"/>
+        </w:rPr>
+        <w:lastRenderedPageBreak/>
+        <w:t xml:space="preserve">Overfitting is also another negative for the Deep Learning Model as it can </w:t>
       </w:r>
       <w:r>
         <w:rPr>
@@ -1479,16 +1573,47 @@
           <w:sz w:val="21"/>
           <w:szCs w:val="21"/>
         </w:rPr>
-        <w:t xml:space="preserve">For the dataset that we are using with ethnic type and city as our categorical data, our accuracy so far is around 20%. The challenge that we think is that we are trying to train the entire dataset just </w:t>
-      </w:r>
-      <w:r>
-        <w:rPr>
-          <w:rFonts w:ascii="Helvetica" w:hAnsi="Helvetica" w:cs="Helvetica"/>
-          <w:sz w:val="21"/>
-          <w:szCs w:val="21"/>
-        </w:rPr>
-        <w:lastRenderedPageBreak/>
-        <w:t>with category and number of reviews per rating. This makes the dataset small per category for it to be trained.</w:t>
+        <w:t xml:space="preserve">For the dataset that we are using with ethnic type and city as our categorical data, our accuracy </w:t>
+      </w:r>
+      <w:r>
+        <w:rPr>
+          <w:rFonts w:ascii="Helvetica" w:hAnsi="Helvetica" w:cs="Helvetica"/>
+          <w:sz w:val="21"/>
+          <w:szCs w:val="21"/>
+        </w:rPr>
+        <w:t>stayed</w:t>
+      </w:r>
+      <w:r>
+        <w:rPr>
+          <w:rFonts w:ascii="Helvetica" w:hAnsi="Helvetica" w:cs="Helvetica"/>
+          <w:sz w:val="21"/>
+          <w:szCs w:val="21"/>
+        </w:rPr>
+        <w:t xml:space="preserve"> around </w:t>
+      </w:r>
+      <w:r>
+        <w:rPr>
+          <w:rFonts w:ascii="Helvetica" w:hAnsi="Helvetica" w:cs="Helvetica"/>
+          <w:sz w:val="21"/>
+          <w:szCs w:val="21"/>
+        </w:rPr>
+        <w:t>4</w:t>
+      </w:r>
+      <w:r>
+        <w:rPr>
+          <w:rFonts w:ascii="Helvetica" w:hAnsi="Helvetica" w:cs="Helvetica"/>
+          <w:sz w:val="21"/>
+          <w:szCs w:val="21"/>
+        </w:rPr>
+        <w:t xml:space="preserve">0%. </w:t>
+      </w:r>
+      <w:r>
+        <w:rPr>
+          <w:rFonts w:ascii="Helvetica" w:hAnsi="Helvetica" w:cs="Helvetica"/>
+          <w:sz w:val="21"/>
+          <w:szCs w:val="21"/>
+        </w:rPr>
+        <w:t>We had thought maybe our dataset was too small, so we ran a test with fabricated data 3 times larger than our original data to see if that would make a difference, and the accuracy stayed around 40%. This machine learning model was not a success.</w:t>
       </w:r>
     </w:p>
     <w:p>
@@ -1560,7 +1685,23 @@
           <w:sz w:val="21"/>
           <w:szCs w:val="21"/>
         </w:rPr>
-        <w:t>For the dataset that we are using with ethnic type and city as our categorical data, our accuracy so far is around 20%. The challenge that we think is that we are trying to train the entire dataset just with category and number of reviews per rating. This makes the dataset limited per category for it to be trained.</w:t>
+        <w:t xml:space="preserve">For the dataset that we are using with ethnic type and city as our categorical data, </w:t>
+      </w:r>
+      <w:r>
+        <w:rPr>
+          <w:rFonts w:ascii="Helvetica" w:hAnsi="Helvetica" w:cs="Helvetica"/>
+          <w:sz w:val="21"/>
+          <w:szCs w:val="21"/>
+        </w:rPr>
+        <w:t>our accuracy was at best 42</w:t>
+      </w:r>
+      <w:r>
+        <w:rPr>
+          <w:rFonts w:ascii="Helvetica" w:hAnsi="Helvetica" w:cs="Helvetica"/>
+          <w:sz w:val="21"/>
+          <w:szCs w:val="21"/>
+        </w:rPr>
+        <w:t>%. The challenge that we think is that we are trying to train the entire dataset just with category and number of reviews per rating. This makes the dataset limited per category for it to be trained.</w:t>
       </w:r>
     </w:p>
     <w:p>
@@ -1707,6 +1848,480 @@
           <w:shd w:val="clear" w:color="auto" w:fill="FFFFFF"/>
         </w:rPr>
         <w:t>The accuracy rate in our analysis using this model is still 30%, which shows that the data is underfitting.</w:t>
+      </w:r>
+    </w:p>
+    <w:p>
+      <w:pPr>
+        <w:rPr>
+          <w:rFonts w:ascii="Helvetica" w:hAnsi="Helvetica" w:cs="Helvetica"/>
+          <w:b/>
+          <w:bCs/>
+          <w:color w:val="444444"/>
+          <w:sz w:val="21"/>
+          <w:szCs w:val="21"/>
+          <w:shd w:val="clear" w:color="auto" w:fill="FFFFFF"/>
+        </w:rPr>
+      </w:pPr>
+      <w:r>
+        <w:rPr>
+          <w:rFonts w:ascii="Helvetica" w:hAnsi="Helvetica" w:cs="Helvetica"/>
+          <w:b/>
+          <w:bCs/>
+          <w:color w:val="444444"/>
+          <w:sz w:val="21"/>
+          <w:szCs w:val="21"/>
+          <w:shd w:val="clear" w:color="auto" w:fill="FFFFFF"/>
+        </w:rPr>
+        <w:t>Linear Regression</w:t>
+      </w:r>
+    </w:p>
+    <w:p>
+      <w:pPr>
+        <w:rPr>
+          <w:rFonts w:ascii="Helvetica" w:hAnsi="Helvetica" w:cs="Helvetica"/>
+          <w:color w:val="444444"/>
+          <w:sz w:val="21"/>
+          <w:szCs w:val="21"/>
+          <w:shd w:val="clear" w:color="auto" w:fill="FFFFFF"/>
+        </w:rPr>
+      </w:pPr>
+      <w:r>
+        <w:rPr>
+          <w:rFonts w:ascii="Helvetica" w:hAnsi="Helvetica" w:cs="Helvetica"/>
+          <w:color w:val="444444"/>
+          <w:sz w:val="21"/>
+          <w:szCs w:val="21"/>
+          <w:shd w:val="clear" w:color="auto" w:fill="FFFFFF"/>
+        </w:rPr>
+        <w:t xml:space="preserve">We attempted Linear Regression with X = </w:t>
+      </w:r>
+      <w:proofErr w:type="spellStart"/>
+      <w:r>
+        <w:rPr>
+          <w:rFonts w:ascii="Helvetica" w:hAnsi="Helvetica" w:cs="Helvetica"/>
+          <w:color w:val="444444"/>
+          <w:sz w:val="21"/>
+          <w:szCs w:val="21"/>
+          <w:shd w:val="clear" w:color="auto" w:fill="FFFFFF"/>
+        </w:rPr>
+        <w:t>zipcode</w:t>
+      </w:r>
+      <w:proofErr w:type="spellEnd"/>
+      <w:r>
+        <w:rPr>
+          <w:rFonts w:ascii="Helvetica" w:hAnsi="Helvetica" w:cs="Helvetica"/>
+          <w:color w:val="444444"/>
+          <w:sz w:val="21"/>
+          <w:szCs w:val="21"/>
+          <w:shd w:val="clear" w:color="auto" w:fill="FFFFFF"/>
+        </w:rPr>
+        <w:t xml:space="preserve"> and Y = review count or stars. We then grouped the data by </w:t>
+      </w:r>
+      <w:proofErr w:type="spellStart"/>
+      <w:r>
+        <w:rPr>
+          <w:rFonts w:ascii="Helvetica" w:hAnsi="Helvetica" w:cs="Helvetica"/>
+          <w:color w:val="444444"/>
+          <w:sz w:val="21"/>
+          <w:szCs w:val="21"/>
+          <w:shd w:val="clear" w:color="auto" w:fill="FFFFFF"/>
+        </w:rPr>
+        <w:t>zipcode</w:t>
+      </w:r>
+      <w:proofErr w:type="spellEnd"/>
+      <w:r>
+        <w:rPr>
+          <w:rFonts w:ascii="Helvetica" w:hAnsi="Helvetica" w:cs="Helvetica"/>
+          <w:color w:val="444444"/>
+          <w:sz w:val="21"/>
+          <w:szCs w:val="21"/>
+          <w:shd w:val="clear" w:color="auto" w:fill="FFFFFF"/>
+        </w:rPr>
+        <w:t xml:space="preserve">. Our intention was to get the star rating </w:t>
+      </w:r>
+      <w:r>
+        <w:rPr>
+          <w:rFonts w:ascii="Helvetica" w:hAnsi="Helvetica" w:cs="Helvetica"/>
+          <w:color w:val="444444"/>
+          <w:sz w:val="21"/>
+          <w:szCs w:val="21"/>
+          <w:shd w:val="clear" w:color="auto" w:fill="FFFFFF"/>
+        </w:rPr>
+        <w:t xml:space="preserve">by </w:t>
+      </w:r>
+      <w:proofErr w:type="spellStart"/>
+      <w:r>
+        <w:rPr>
+          <w:rFonts w:ascii="Helvetica" w:hAnsi="Helvetica" w:cs="Helvetica"/>
+          <w:color w:val="444444"/>
+          <w:sz w:val="21"/>
+          <w:szCs w:val="21"/>
+          <w:shd w:val="clear" w:color="auto" w:fill="FFFFFF"/>
+        </w:rPr>
+        <w:t>zipcode</w:t>
+      </w:r>
+      <w:proofErr w:type="spellEnd"/>
+      <w:r>
+        <w:rPr>
+          <w:rFonts w:ascii="Helvetica" w:hAnsi="Helvetica" w:cs="Helvetica"/>
+          <w:color w:val="444444"/>
+          <w:sz w:val="21"/>
+          <w:szCs w:val="21"/>
+          <w:shd w:val="clear" w:color="auto" w:fill="FFFFFF"/>
+        </w:rPr>
+        <w:t xml:space="preserve"> per prior review, but we were not able to achieve this.</w:t>
+      </w:r>
+    </w:p>
+    <w:p>
+      <w:pPr>
+        <w:rPr>
+          <w:rFonts w:ascii="Helvetica" w:hAnsi="Helvetica" w:cs="Helvetica"/>
+          <w:color w:val="444444"/>
+          <w:sz w:val="21"/>
+          <w:szCs w:val="21"/>
+          <w:shd w:val="clear" w:color="auto" w:fill="FFFFFF"/>
+        </w:rPr>
+      </w:pPr>
+      <w:r>
+        <w:rPr>
+          <w:rFonts w:ascii="Helvetica" w:hAnsi="Helvetica" w:cs="Helvetica"/>
+          <w:color w:val="444444"/>
+          <w:sz w:val="21"/>
+          <w:szCs w:val="21"/>
+          <w:shd w:val="clear" w:color="auto" w:fill="FFFFFF"/>
+        </w:rPr>
+        <w:t xml:space="preserve">Benefits – </w:t>
+      </w:r>
+    </w:p>
+    <w:p>
+      <w:pPr>
+        <w:rPr>
+          <w:rFonts w:ascii="Helvetica" w:hAnsi="Helvetica" w:cs="Helvetica"/>
+          <w:color w:val="444444"/>
+          <w:sz w:val="21"/>
+          <w:szCs w:val="21"/>
+          <w:shd w:val="clear" w:color="auto" w:fill="FFFFFF"/>
+        </w:rPr>
+      </w:pPr>
+      <w:r>
+        <w:rPr>
+          <w:rFonts w:ascii="Helvetica" w:hAnsi="Helvetica" w:cs="Helvetica"/>
+          <w:color w:val="444444"/>
+          <w:sz w:val="21"/>
+          <w:szCs w:val="21"/>
+          <w:shd w:val="clear" w:color="auto" w:fill="FFFFFF"/>
+        </w:rPr>
+        <w:t xml:space="preserve">Limitations – </w:t>
+      </w:r>
+    </w:p>
+    <w:p>
+      <w:pPr>
+        <w:rPr>
+          <w:rFonts w:ascii="Helvetica" w:hAnsi="Helvetica" w:cs="Helvetica"/>
+          <w:color w:val="444444"/>
+          <w:sz w:val="21"/>
+          <w:szCs w:val="21"/>
+          <w:shd w:val="clear" w:color="auto" w:fill="FFFFFF"/>
+        </w:rPr>
+      </w:pPr>
+    </w:p>
+    <w:p>
+      <w:pPr>
+        <w:rPr>
+          <w:rFonts w:ascii="Helvetica" w:hAnsi="Helvetica" w:cs="Helvetica"/>
+          <w:color w:val="444444"/>
+          <w:sz w:val="21"/>
+          <w:szCs w:val="21"/>
+          <w:shd w:val="clear" w:color="auto" w:fill="FFFFFF"/>
+        </w:rPr>
+      </w:pPr>
+    </w:p>
+    <w:p>
+      <w:pPr>
+        <w:rPr>
+          <w:rFonts w:ascii="Helvetica" w:hAnsi="Helvetica" w:cs="Helvetica"/>
+          <w:b/>
+          <w:bCs/>
+          <w:color w:val="444444"/>
+          <w:sz w:val="21"/>
+          <w:szCs w:val="21"/>
+          <w:shd w:val="clear" w:color="auto" w:fill="FFFFFF"/>
+        </w:rPr>
+      </w:pPr>
+      <w:r>
+        <w:rPr>
+          <w:rFonts w:ascii="Helvetica" w:hAnsi="Helvetica" w:cs="Helvetica"/>
+          <w:b/>
+          <w:bCs/>
+          <w:color w:val="444444"/>
+          <w:sz w:val="21"/>
+          <w:szCs w:val="21"/>
+          <w:shd w:val="clear" w:color="auto" w:fill="FFFFFF"/>
+        </w:rPr>
+        <w:t>Random Forest Regressor</w:t>
+      </w:r>
+    </w:p>
+    <w:p>
+      <w:pPr>
+        <w:rPr>
+          <w:rFonts w:ascii="Helvetica" w:hAnsi="Helvetica" w:cs="Helvetica"/>
+          <w:color w:val="444444"/>
+          <w:sz w:val="21"/>
+          <w:szCs w:val="21"/>
+          <w:shd w:val="clear" w:color="auto" w:fill="FFFFFF"/>
+        </w:rPr>
+      </w:pPr>
+      <w:r>
+        <w:rPr>
+          <w:rFonts w:ascii="Helvetica" w:hAnsi="Helvetica" w:cs="Helvetica"/>
+          <w:color w:val="444444"/>
+          <w:sz w:val="21"/>
+          <w:szCs w:val="21"/>
+          <w:shd w:val="clear" w:color="auto" w:fill="FFFFFF"/>
+        </w:rPr>
+        <w:t xml:space="preserve">After multiple attempts with all the other Machine Learning Models, and only achieving low accuracy scores, we tried Random Forest Regressor as per suggestion by our professor and teacher’s </w:t>
+      </w:r>
+      <w:proofErr w:type="spellStart"/>
+      <w:r>
+        <w:rPr>
+          <w:rFonts w:ascii="Helvetica" w:hAnsi="Helvetica" w:cs="Helvetica"/>
+          <w:color w:val="444444"/>
+          <w:sz w:val="21"/>
+          <w:szCs w:val="21"/>
+          <w:shd w:val="clear" w:color="auto" w:fill="FFFFFF"/>
+        </w:rPr>
+        <w:t>aid</w:t>
+      </w:r>
+      <w:proofErr w:type="spellEnd"/>
+      <w:r>
+        <w:rPr>
+          <w:rFonts w:ascii="Helvetica" w:hAnsi="Helvetica" w:cs="Helvetica"/>
+          <w:color w:val="444444"/>
+          <w:sz w:val="21"/>
+          <w:szCs w:val="21"/>
+          <w:shd w:val="clear" w:color="auto" w:fill="FFFFFF"/>
+        </w:rPr>
+        <w:t xml:space="preserve">. This method gave a significantly better result at 90% accuracy. </w:t>
+      </w:r>
+      <w:r>
+        <w:rPr>
+          <w:rFonts w:ascii="Helvetica" w:hAnsi="Helvetica" w:cs="Helvetica"/>
+          <w:color w:val="444444"/>
+          <w:sz w:val="21"/>
+          <w:szCs w:val="21"/>
+          <w:shd w:val="clear" w:color="auto" w:fill="FFFFFF"/>
+        </w:rPr>
+        <w:t>With every other machine learning model’s accuracy score being less than half of what we were able to achieve than with random forest regressor, i</w:t>
+      </w:r>
+      <w:r>
+        <w:rPr>
+          <w:rFonts w:ascii="Helvetica" w:hAnsi="Helvetica" w:cs="Helvetica"/>
+          <w:color w:val="444444"/>
+          <w:sz w:val="21"/>
+          <w:szCs w:val="21"/>
+          <w:shd w:val="clear" w:color="auto" w:fill="FFFFFF"/>
+        </w:rPr>
+        <w:t>t was a no brainer to move forward with this machine learning mode</w:t>
+      </w:r>
+      <w:r>
+        <w:rPr>
+          <w:rFonts w:ascii="Helvetica" w:hAnsi="Helvetica" w:cs="Helvetica"/>
+          <w:color w:val="444444"/>
+          <w:sz w:val="21"/>
+          <w:szCs w:val="21"/>
+          <w:shd w:val="clear" w:color="auto" w:fill="FFFFFF"/>
+        </w:rPr>
+        <w:t>l.</w:t>
+      </w:r>
+    </w:p>
+    <w:p>
+      <w:pPr>
+        <w:rPr>
+          <w:rFonts w:ascii="Helvetica" w:hAnsi="Helvetica" w:cs="Helvetica"/>
+          <w:color w:val="444444"/>
+          <w:sz w:val="21"/>
+          <w:szCs w:val="21"/>
+          <w:shd w:val="clear" w:color="auto" w:fill="FFFFFF"/>
+        </w:rPr>
+      </w:pPr>
+      <w:r>
+        <w:rPr>
+          <w:rFonts w:ascii="Helvetica" w:hAnsi="Helvetica" w:cs="Helvetica"/>
+          <w:color w:val="444444"/>
+          <w:sz w:val="21"/>
+          <w:szCs w:val="21"/>
+          <w:shd w:val="clear" w:color="auto" w:fill="FFFFFF"/>
+        </w:rPr>
+        <w:lastRenderedPageBreak/>
+        <w:t xml:space="preserve">Benefits – </w:t>
+      </w:r>
+    </w:p>
+    <w:p>
+      <w:pPr>
+        <w:rPr>
+          <w:rFonts w:ascii="Helvetica" w:hAnsi="Helvetica" w:cs="Helvetica"/>
+          <w:color w:val="444444"/>
+          <w:sz w:val="21"/>
+          <w:szCs w:val="21"/>
+          <w:shd w:val="clear" w:color="auto" w:fill="FFFFFF"/>
+        </w:rPr>
+      </w:pPr>
+      <w:r>
+        <w:rPr>
+          <w:rFonts w:ascii="Helvetica" w:hAnsi="Helvetica" w:cs="Helvetica"/>
+          <w:color w:val="444444"/>
+          <w:sz w:val="21"/>
+          <w:szCs w:val="21"/>
+          <w:shd w:val="clear" w:color="auto" w:fill="FFFFFF"/>
+        </w:rPr>
+        <w:t>Limitations –</w:t>
+      </w:r>
+    </w:p>
+    <w:p>
+      <w:pPr>
+        <w:rPr>
+          <w:rFonts w:ascii="Helvetica" w:hAnsi="Helvetica" w:cs="Helvetica"/>
+          <w:color w:val="444444"/>
+          <w:sz w:val="21"/>
+          <w:szCs w:val="21"/>
+          <w:shd w:val="clear" w:color="auto" w:fill="FFFFFF"/>
+        </w:rPr>
+      </w:pPr>
+      <w:r>
+        <w:rPr>
+          <w:rFonts w:ascii="Helvetica" w:hAnsi="Helvetica" w:cs="Helvetica"/>
+          <w:color w:val="444444"/>
+          <w:sz w:val="21"/>
+          <w:szCs w:val="21"/>
+          <w:shd w:val="clear" w:color="auto" w:fill="FFFFFF"/>
+        </w:rPr>
+        <w:t>To further improve on this model, we suggest the below:</w:t>
+      </w:r>
+    </w:p>
+    <w:p>
+      <w:pPr>
+        <w:pStyle w:val="ListParagraph"/>
+        <w:numPr>
+          <w:ilvl w:val="0"/>
+          <w:numId w:val="3"/>
+        </w:numPr>
+        <w:rPr>
+          <w:rFonts w:ascii="Helvetica" w:hAnsi="Helvetica" w:cs="Helvetica"/>
+          <w:color w:val="444444"/>
+          <w:sz w:val="21"/>
+          <w:szCs w:val="21"/>
+          <w:shd w:val="clear" w:color="auto" w:fill="FFFFFF"/>
+        </w:rPr>
+      </w:pPr>
+      <w:r>
+        <w:rPr>
+          <w:rFonts w:ascii="Helvetica" w:hAnsi="Helvetica" w:cs="Helvetica"/>
+          <w:color w:val="444444"/>
+          <w:sz w:val="21"/>
+          <w:szCs w:val="21"/>
+          <w:shd w:val="clear" w:color="auto" w:fill="FFFFFF"/>
+        </w:rPr>
+        <w:t xml:space="preserve">Remove </w:t>
+      </w:r>
+      <w:proofErr w:type="spellStart"/>
+      <w:r>
+        <w:rPr>
+          <w:rFonts w:ascii="Helvetica" w:hAnsi="Helvetica" w:cs="Helvetica"/>
+          <w:color w:val="444444"/>
+          <w:sz w:val="21"/>
+          <w:szCs w:val="21"/>
+          <w:shd w:val="clear" w:color="auto" w:fill="FFFFFF"/>
+        </w:rPr>
+        <w:t>zipcode</w:t>
+      </w:r>
+      <w:proofErr w:type="spellEnd"/>
+      <w:r>
+        <w:rPr>
+          <w:rFonts w:ascii="Helvetica" w:hAnsi="Helvetica" w:cs="Helvetica"/>
+          <w:color w:val="444444"/>
+          <w:sz w:val="21"/>
+          <w:szCs w:val="21"/>
+          <w:shd w:val="clear" w:color="auto" w:fill="FFFFFF"/>
+        </w:rPr>
+        <w:t xml:space="preserve"> from the modeling</w:t>
+      </w:r>
+    </w:p>
+    <w:p>
+      <w:pPr>
+        <w:pStyle w:val="ListParagraph"/>
+        <w:numPr>
+          <w:ilvl w:val="0"/>
+          <w:numId w:val="3"/>
+        </w:numPr>
+        <w:rPr>
+          <w:rFonts w:ascii="Helvetica" w:hAnsi="Helvetica" w:cs="Helvetica"/>
+          <w:color w:val="444444"/>
+          <w:sz w:val="21"/>
+          <w:szCs w:val="21"/>
+          <w:shd w:val="clear" w:color="auto" w:fill="FFFFFF"/>
+        </w:rPr>
+      </w:pPr>
+      <w:r>
+        <w:rPr>
+          <w:rFonts w:ascii="Helvetica" w:hAnsi="Helvetica" w:cs="Helvetica"/>
+          <w:color w:val="444444"/>
+          <w:sz w:val="21"/>
+          <w:szCs w:val="21"/>
+          <w:shd w:val="clear" w:color="auto" w:fill="FFFFFF"/>
+        </w:rPr>
+        <w:t>Search for more data</w:t>
+      </w:r>
+    </w:p>
+    <w:p>
+      <w:pPr>
+        <w:pStyle w:val="ListParagraph"/>
+        <w:numPr>
+          <w:ilvl w:val="0"/>
+          <w:numId w:val="3"/>
+        </w:numPr>
+        <w:rPr>
+          <w:rFonts w:ascii="Helvetica" w:hAnsi="Helvetica" w:cs="Helvetica"/>
+          <w:color w:val="444444"/>
+          <w:sz w:val="21"/>
+          <w:szCs w:val="21"/>
+          <w:shd w:val="clear" w:color="auto" w:fill="FFFFFF"/>
+        </w:rPr>
+      </w:pPr>
+      <w:r>
+        <w:rPr>
+          <w:rFonts w:ascii="Helvetica" w:hAnsi="Helvetica" w:cs="Helvetica"/>
+          <w:color w:val="444444"/>
+          <w:sz w:val="21"/>
+          <w:szCs w:val="21"/>
+          <w:shd w:val="clear" w:color="auto" w:fill="FFFFFF"/>
+        </w:rPr>
+        <w:t>Use text data as one of the features</w:t>
+      </w:r>
+    </w:p>
+    <w:p>
+      <w:pPr>
+        <w:pStyle w:val="ListParagraph"/>
+        <w:numPr>
+          <w:ilvl w:val="0"/>
+          <w:numId w:val="3"/>
+        </w:numPr>
+        <w:rPr>
+          <w:rFonts w:ascii="Helvetica" w:hAnsi="Helvetica" w:cs="Helvetica"/>
+          <w:color w:val="444444"/>
+          <w:sz w:val="21"/>
+          <w:szCs w:val="21"/>
+          <w:shd w:val="clear" w:color="auto" w:fill="FFFFFF"/>
+        </w:rPr>
+      </w:pPr>
+      <w:r>
+        <w:rPr>
+          <w:rFonts w:ascii="Helvetica" w:hAnsi="Helvetica" w:cs="Helvetica"/>
+          <w:color w:val="444444"/>
+          <w:sz w:val="21"/>
+          <w:szCs w:val="21"/>
+          <w:shd w:val="clear" w:color="auto" w:fill="FFFFFF"/>
+        </w:rPr>
+        <w:t>Change the prediction as good and bad instead of percentage using text data</w:t>
       </w:r>
     </w:p>
     <w:sectPr>
@@ -1834,6 +2449,95 @@
     </w:lvl>
   </w:abstractNum>
   <w:abstractNum w:abstractNumId="1" w15:restartNumberingAfterBreak="0">
+    <w:nsid w:val="471D602A"/>
+    <w:multiLevelType w:val="hybridMultilevel"/>
+    <w:tmpl w:val="2B269A3C"/>
+    <w:lvl w:ilvl="0" w:tplc="0409000F">
+      <w:start w:val="1"/>
+      <w:numFmt w:val="decimal"/>
+      <w:lvlText w:val="%1."/>
+      <w:lvlJc w:val="left"/>
+      <w:pPr>
+        <w:ind w:left="720" w:hanging="360"/>
+      </w:pPr>
+      <w:rPr>
+        <w:rFonts w:hint="default"/>
+      </w:rPr>
+    </w:lvl>
+    <w:lvl w:ilvl="1" w:tplc="04090019" w:tentative="1">
+      <w:start w:val="1"/>
+      <w:numFmt w:val="lowerLetter"/>
+      <w:lvlText w:val="%2."/>
+      <w:lvlJc w:val="left"/>
+      <w:pPr>
+        <w:ind w:left="1440" w:hanging="360"/>
+      </w:pPr>
+    </w:lvl>
+    <w:lvl w:ilvl="2" w:tplc="0409001B" w:tentative="1">
+      <w:start w:val="1"/>
+      <w:numFmt w:val="lowerRoman"/>
+      <w:lvlText w:val="%3."/>
+      <w:lvlJc w:val="right"/>
+      <w:pPr>
+        <w:ind w:left="2160" w:hanging="180"/>
+      </w:pPr>
+    </w:lvl>
+    <w:lvl w:ilvl="3" w:tplc="0409000F" w:tentative="1">
+      <w:start w:val="1"/>
+      <w:numFmt w:val="decimal"/>
+      <w:lvlText w:val="%4."/>
+      <w:lvlJc w:val="left"/>
+      <w:pPr>
+        <w:ind w:left="2880" w:hanging="360"/>
+      </w:pPr>
+    </w:lvl>
+    <w:lvl w:ilvl="4" w:tplc="04090019" w:tentative="1">
+      <w:start w:val="1"/>
+      <w:numFmt w:val="lowerLetter"/>
+      <w:lvlText w:val="%5."/>
+      <w:lvlJc w:val="left"/>
+      <w:pPr>
+        <w:ind w:left="3600" w:hanging="360"/>
+      </w:pPr>
+    </w:lvl>
+    <w:lvl w:ilvl="5" w:tplc="0409001B" w:tentative="1">
+      <w:start w:val="1"/>
+      <w:numFmt w:val="lowerRoman"/>
+      <w:lvlText w:val="%6."/>
+      <w:lvlJc w:val="right"/>
+      <w:pPr>
+        <w:ind w:left="4320" w:hanging="180"/>
+      </w:pPr>
+    </w:lvl>
+    <w:lvl w:ilvl="6" w:tplc="0409000F" w:tentative="1">
+      <w:start w:val="1"/>
+      <w:numFmt w:val="decimal"/>
+      <w:lvlText w:val="%7."/>
+      <w:lvlJc w:val="left"/>
+      <w:pPr>
+        <w:ind w:left="5040" w:hanging="360"/>
+      </w:pPr>
+    </w:lvl>
+    <w:lvl w:ilvl="7" w:tplc="04090019" w:tentative="1">
+      <w:start w:val="1"/>
+      <w:numFmt w:val="lowerLetter"/>
+      <w:lvlText w:val="%8."/>
+      <w:lvlJc w:val="left"/>
+      <w:pPr>
+        <w:ind w:left="5760" w:hanging="360"/>
+      </w:pPr>
+    </w:lvl>
+    <w:lvl w:ilvl="8" w:tplc="0409001B" w:tentative="1">
+      <w:start w:val="1"/>
+      <w:numFmt w:val="lowerRoman"/>
+      <w:lvlText w:val="%9."/>
+      <w:lvlJc w:val="right"/>
+      <w:pPr>
+        <w:ind w:left="6480" w:hanging="180"/>
+      </w:pPr>
+    </w:lvl>
+  </w:abstractNum>
+  <w:abstractNum w:abstractNumId="2" w15:restartNumberingAfterBreak="0">
     <w:nsid w:val="7CD25036"/>
     <w:multiLevelType w:val="hybridMultilevel"/>
     <w:tmpl w:val="58AADF3E"/>
@@ -1949,6 +2653,9 @@
     <w:abstractNumId w:val="0"/>
   </w:num>
   <w:num w:numId="2">
+    <w:abstractNumId w:val="2"/>
+  </w:num>
+  <w:num w:numId="3">
     <w:abstractNumId w:val="1"/>
   </w:num>
 </w:numbering>

</xml_diff>